<commit_message>
William write up complete
</commit_message>
<xml_diff>
--- a/Write ups/William One Paragraph.docx
+++ b/Write ups/William One Paragraph.docx
@@ -23,10 +23,7 @@
         <w:jc w:val="right"/>
       </w:pPr>
       <w:r>
-        <w:t xml:space="preserve">Prof. </w:t>
-      </w:r>
-      <w:r>
-        <w:t>Roy</w:t>
+        <w:t>Prof. Roy</w:t>
       </w:r>
     </w:p>
     <w:p>
@@ -35,6 +32,39 @@
       </w:pPr>
       <w:r>
         <w:t>Quick Write up</w:t>
+      </w:r>
+    </w:p>
+    <w:p>
+      <w:r>
+        <w:t xml:space="preserve">The Dimensional Doors </w:t>
+      </w:r>
+      <w:r>
+        <w:t xml:space="preserve">project is a game inspired by a mod for the game Minecraft. In the game players can open up a door and be teleported to a random dimension with something interesting in it. </w:t>
+      </w:r>
+    </w:p>
+    <w:p>
+      <w:r>
+        <w:t xml:space="preserve">The skills that I used including 3D modeling and utilizing a game engine. </w:t>
+      </w:r>
+    </w:p>
+    <w:p>
+      <w:r>
+        <w:t>We used Blender, Git, and Unreal to create our project. Git was used to manage our project, and Blender and Unreal were used for creating the actual game.</w:t>
+      </w:r>
+    </w:p>
+    <w:p>
+      <w:r>
+        <w:t xml:space="preserve">We produced an interactive VR game and a long write up detailing how everything in the game works. </w:t>
+      </w:r>
+    </w:p>
+    <w:p>
+      <w:r>
+        <w:t>I accomplished leading a tutorial and creating a VR game from an idea I had. I’m not super proud of how I lead the tutorial but did enjoy working on the project.</w:t>
+      </w:r>
+    </w:p>
+    <w:p>
+      <w:r>
+        <w:t>What I did is below</w:t>
       </w:r>
     </w:p>
     <w:p>
@@ -155,6 +185,18 @@
       </w:pPr>
       <w:r>
         <w:t>Created second version of landscape for cave level</w:t>
+      </w:r>
+    </w:p>
+    <w:p>
+      <w:pPr>
+        <w:pStyle w:val="ListParagraph"/>
+        <w:numPr>
+          <w:ilvl w:val="0"/>
+          <w:numId w:val="1"/>
+        </w:numPr>
+      </w:pPr>
+      <w:r>
+        <w:t>Added Rock wall to Ocean level</w:t>
       </w:r>
       <w:bookmarkStart w:id="0" w:name="_GoBack"/>
       <w:bookmarkEnd w:id="0"/>
@@ -728,6 +770,36 @@
       <w:contextualSpacing/>
     </w:pPr>
   </w:style>
+  <w:style w:type="paragraph" w:styleId="BalloonText">
+    <w:name w:val="Balloon Text"/>
+    <w:basedOn w:val="Normal"/>
+    <w:link w:val="BalloonTextChar"/>
+    <w:uiPriority w:val="99"/>
+    <w:semiHidden/>
+    <w:unhideWhenUsed/>
+    <w:rsid w:val="0005486B"/>
+    <w:pPr>
+      <w:spacing w:after="0" w:line="240" w:lineRule="auto"/>
+    </w:pPr>
+    <w:rPr>
+      <w:rFonts w:ascii="Segoe UI" w:hAnsi="Segoe UI" w:cs="Segoe UI"/>
+      <w:sz w:val="18"/>
+      <w:szCs w:val="18"/>
+    </w:rPr>
+  </w:style>
+  <w:style w:type="character" w:customStyle="1" w:styleId="BalloonTextChar">
+    <w:name w:val="Balloon Text Char"/>
+    <w:basedOn w:val="DefaultParagraphFont"/>
+    <w:link w:val="BalloonText"/>
+    <w:uiPriority w:val="99"/>
+    <w:semiHidden/>
+    <w:rsid w:val="0005486B"/>
+    <w:rPr>
+      <w:rFonts w:ascii="Segoe UI" w:hAnsi="Segoe UI" w:cs="Segoe UI"/>
+      <w:sz w:val="18"/>
+      <w:szCs w:val="18"/>
+    </w:rPr>
+  </w:style>
 </w:styles>
 </file>
 

</xml_diff>